<commit_message>
added assignment information to document
</commit_message>
<xml_diff>
--- a/weather/Weather Project Report.docx
+++ b/weather/Weather Project Report.docx
@@ -17,10 +17,7 @@
         <w:ind w:firstLine="720"/>
       </w:pPr>
       <w:r>
-        <w:t xml:space="preserve">Seattle is often mentioned as a rainy city in the United States, and this project was carried out to clearly observe the amount of rainfall in Seattle compared to </w:t>
-      </w:r>
-      <w:r>
-        <w:t>New</w:t>
+        <w:t>Seattle is often mentioned as a rainy city in the United States, and this project was carried out to clearly observe the amount of rainfall in Seattle compared to New</w:t>
       </w:r>
       <w:r>
         <w:rPr>
@@ -29,10 +26,7 @@
         <w:t xml:space="preserve"> </w:t>
       </w:r>
       <w:r>
-        <w:t>York</w:t>
-      </w:r>
-      <w:r>
-        <w:t>. I want to compare the rainfall between these two cities from the beginning of 2018 to the end of 2022. This project will help me answer the question: “Does Seattle really rain more than New York?”</w:t>
+        <w:t>York. I want to compare the rainfall between these two cities from the beginning of 2018 to the end of 2022. This project will help me answer the question: “Does Seattle really rain more than New York?”</w:t>
       </w:r>
     </w:p>
     <w:p>
@@ -80,16 +74,7 @@
           <w:b/>
           <w:bCs/>
         </w:rPr>
-        <w:t>A</w:t>
-      </w:r>
-      <w:r>
-        <w:rPr>
-          <w:rStyle w:val="s1"/>
-          <w:rFonts w:eastAsiaTheme="majorEastAsia"/>
-          <w:b/>
-          <w:bCs/>
-        </w:rPr>
-        <w:t>mount</w:t>
+        <w:t>Amount</w:t>
       </w:r>
       <w:r>
         <w:t>: the average amount of rain that falls per day in each city.</w:t>
@@ -135,7 +120,7 @@
       <w:r>
         <w:t xml:space="preserve">Link: </w:t>
       </w:r>
-      <w:hyperlink r:id="rId6" w:history="1">
+      <w:hyperlink r:id="rId8" w:history="1">
         <w:r>
           <w:rPr>
             <w:rStyle w:val="Hyperlink"/>
@@ -167,7 +152,7 @@
       <w:r>
         <w:t xml:space="preserve">Link: </w:t>
       </w:r>
-      <w:hyperlink r:id="rId7" w:history="1">
+      <w:hyperlink r:id="rId9" w:history="1">
         <w:r>
           <w:rPr>
             <w:rStyle w:val="Hyperlink"/>
@@ -296,10 +281,7 @@
         <w:t xml:space="preserve"> the</w:t>
       </w:r>
       <w:r>
-        <w:t xml:space="preserve"> </w:t>
-      </w:r>
-      <w:r>
-        <w:t>dataset into tidy format with columns: date, city, and precipitation.</w:t>
+        <w:t xml:space="preserve"> dataset into tidy format with columns: date, city, and precipitation.</w:t>
       </w:r>
     </w:p>
     <w:p>
@@ -484,6 +466,9 @@
         <w:pStyle w:val="p1"/>
       </w:pPr>
       <w:r>
+        <w:rPr>
+          <w:noProof/>
+        </w:rPr>
         <w:drawing>
           <wp:inline distT="0" distB="0" distL="0" distR="0" wp14:anchorId="0BFCDE3B" wp14:editId="652E221A">
             <wp:extent cx="5943600" cy="1296670"/>
@@ -500,7 +485,7 @@
                     <pic:cNvPicPr/>
                   </pic:nvPicPr>
                   <pic:blipFill>
-                    <a:blip r:embed="rId8"/>
+                    <a:blip r:embed="rId10"/>
                     <a:stretch>
                       <a:fillRect/>
                     </a:stretch>
@@ -548,10 +533,7 @@
         <w:ind w:left="360" w:firstLine="360"/>
       </w:pPr>
       <w:r>
-        <w:t xml:space="preserve">Although Seattle has more rainy days, New York is often recorded as having heavier rainstorms. There are several days in New York with rainfall amounts more than twice that of Seattle. As a result, the </w:t>
-      </w:r>
-      <w:r>
-        <w:t>figure</w:t>
+        <w:t>Although Seattle has more rainy days, New York is often recorded as having heavier rainstorms. There are several days in New York with rainfall amounts more than twice that of Seattle. As a result, the figure</w:t>
       </w:r>
       <w:r>
         <w:rPr>
@@ -568,6 +550,9 @@
         <w:pStyle w:val="p1"/>
       </w:pPr>
       <w:r>
+        <w:rPr>
+          <w:noProof/>
+        </w:rPr>
         <w:drawing>
           <wp:inline distT="0" distB="0" distL="0" distR="0" wp14:anchorId="66EE9687" wp14:editId="3552B8CC">
             <wp:extent cx="5943600" cy="1374140"/>
@@ -584,7 +569,7 @@
                     <pic:cNvPicPr/>
                   </pic:nvPicPr>
                   <pic:blipFill>
-                    <a:blip r:embed="rId9"/>
+                    <a:blip r:embed="rId11"/>
                     <a:stretch>
                       <a:fillRect/>
                     </a:stretch>
@@ -615,13 +600,164 @@
       </w:r>
     </w:p>
     <w:sectPr>
+      <w:headerReference w:type="default" r:id="rId12"/>
       <w:pgSz w:w="12240" w:h="15840"/>
-      <w:pgMar w:top="1440" w:right="1440" w:bottom="1440" w:left="1440" w:header="720" w:footer="720" w:gutter="0"/>
+      <w:pgMar w:top="1455" w:right="1440" w:bottom="1440" w:left="1440" w:header="183" w:footer="720" w:gutter="0"/>
       <w:cols w:space="720"/>
       <w:docGrid w:linePitch="360"/>
     </w:sectPr>
   </w:body>
 </w:document>
+</file>
+
+<file path=word/endnotes.xml><?xml version="1.0" encoding="utf-8"?>
+<w:endnotes xmlns:wpc="http://schemas.microsoft.com/office/word/2010/wordprocessingCanvas" xmlns:cx="http://schemas.microsoft.com/office/drawing/2014/chartex" xmlns:cx1="http://schemas.microsoft.com/office/drawing/2015/9/8/chartex" xmlns:cx2="http://schemas.microsoft.com/office/drawing/2015/10/21/chartex" xmlns:cx3="http://schemas.microsoft.com/office/drawing/2016/5/9/chartex" xmlns:cx4="http://schemas.microsoft.com/office/drawing/2016/5/10/chartex" xmlns:cx5="http://schemas.microsoft.com/office/drawing/2016/5/11/chartex" xmlns:cx6="http://schemas.microsoft.com/office/drawing/2016/5/12/chartex" xmlns:cx7="http://schemas.microsoft.com/office/drawing/2016/5/13/chartex" xmlns:cx8="http://schemas.microsoft.com/office/drawing/2016/5/14/chartex" xmlns:mc="http://schemas.openxmlformats.org/markup-compatibility/2006" xmlns:aink="http://schemas.microsoft.com/office/drawing/2016/ink" xmlns:am3d="http://schemas.microsoft.com/office/drawing/2017/model3d" xmlns:o="urn:schemas-microsoft-com:office:office" xmlns:oel="http://schemas.microsoft.com/office/2019/extlst" xmlns:r="http://schemas.openxmlformats.org/officeDocument/2006/relationships" xmlns:m="http://schemas.openxmlformats.org/officeDocument/2006/math" xmlns:v="urn:schemas-microsoft-com:vml" xmlns:wp14="http://schemas.microsoft.com/office/word/2010/wordprocessingDrawing" xmlns:wp="http://schemas.openxmlformats.org/drawingml/2006/wordprocessingDrawing" xmlns:w10="urn:schemas-microsoft-com:office:word" xmlns:w="http://schemas.openxmlformats.org/wordprocessingml/2006/main" xmlns:w14="http://schemas.microsoft.com/office/word/2010/wordml" xmlns:w15="http://schemas.microsoft.com/office/word/2012/wordml" xmlns:w16cex="http://schemas.microsoft.com/office/word/2018/wordml/cex" xmlns:w16cid="http://schemas.microsoft.com/office/word/2016/wordml/cid" xmlns:w16="http://schemas.microsoft.com/office/word/2018/wordml" xmlns:w16du="http://schemas.microsoft.com/office/word/2023/wordml/word16du" xmlns:w16sdtdh="http://schemas.microsoft.com/office/word/2020/wordml/sdtdatahash" xmlns:w16sdtfl="http://schemas.microsoft.com/office/word/2024/wordml/sdtformatlock" xmlns:w16se="http://schemas.microsoft.com/office/word/2015/wordml/symex" xmlns:wpg="http://schemas.microsoft.com/office/word/2010/wordprocessingGroup" xmlns:wpi="http://schemas.microsoft.com/office/word/2010/wordprocessingInk" xmlns:wne="http://schemas.microsoft.com/office/word/2006/wordml" xmlns:wps="http://schemas.microsoft.com/office/word/2010/wordprocessingShape" mc:Ignorable="w14 w15 w16se w16cid w16 w16cex w16sdtdh w16sdtfl w16du wp14">
+  <w:endnote w:type="separator" w:id="-1">
+    <w:p>
+      <w:pPr>
+        <w:spacing w:after="0" w:line="240" w:lineRule="auto"/>
+      </w:pPr>
+      <w:r>
+        <w:separator/>
+      </w:r>
+    </w:p>
+  </w:endnote>
+  <w:endnote w:type="continuationSeparator" w:id="0">
+    <w:p>
+      <w:pPr>
+        <w:spacing w:after="0" w:line="240" w:lineRule="auto"/>
+      </w:pPr>
+      <w:r>
+        <w:continuationSeparator/>
+      </w:r>
+    </w:p>
+  </w:endnote>
+</w:endnotes>
+</file>
+
+<file path=word/footnotes.xml><?xml version="1.0" encoding="utf-8"?>
+<w:footnotes xmlns:wpc="http://schemas.microsoft.com/office/word/2010/wordprocessingCanvas" xmlns:cx="http://schemas.microsoft.com/office/drawing/2014/chartex" xmlns:cx1="http://schemas.microsoft.com/office/drawing/2015/9/8/chartex" xmlns:cx2="http://schemas.microsoft.com/office/drawing/2015/10/21/chartex" xmlns:cx3="http://schemas.microsoft.com/office/drawing/2016/5/9/chartex" xmlns:cx4="http://schemas.microsoft.com/office/drawing/2016/5/10/chartex" xmlns:cx5="http://schemas.microsoft.com/office/drawing/2016/5/11/chartex" xmlns:cx6="http://schemas.microsoft.com/office/drawing/2016/5/12/chartex" xmlns:cx7="http://schemas.microsoft.com/office/drawing/2016/5/13/chartex" xmlns:cx8="http://schemas.microsoft.com/office/drawing/2016/5/14/chartex" xmlns:mc="http://schemas.openxmlformats.org/markup-compatibility/2006" xmlns:aink="http://schemas.microsoft.com/office/drawing/2016/ink" xmlns:am3d="http://schemas.microsoft.com/office/drawing/2017/model3d" xmlns:o="urn:schemas-microsoft-com:office:office" xmlns:oel="http://schemas.microsoft.com/office/2019/extlst" xmlns:r="http://schemas.openxmlformats.org/officeDocument/2006/relationships" xmlns:m="http://schemas.openxmlformats.org/officeDocument/2006/math" xmlns:v="urn:schemas-microsoft-com:vml" xmlns:wp14="http://schemas.microsoft.com/office/word/2010/wordprocessingDrawing" xmlns:wp="http://schemas.openxmlformats.org/drawingml/2006/wordprocessingDrawing" xmlns:w10="urn:schemas-microsoft-com:office:word" xmlns:w="http://schemas.openxmlformats.org/wordprocessingml/2006/main" xmlns:w14="http://schemas.microsoft.com/office/word/2010/wordml" xmlns:w15="http://schemas.microsoft.com/office/word/2012/wordml" xmlns:w16cex="http://schemas.microsoft.com/office/word/2018/wordml/cex" xmlns:w16cid="http://schemas.microsoft.com/office/word/2016/wordml/cid" xmlns:w16="http://schemas.microsoft.com/office/word/2018/wordml" xmlns:w16du="http://schemas.microsoft.com/office/word/2023/wordml/word16du" xmlns:w16sdtdh="http://schemas.microsoft.com/office/word/2020/wordml/sdtdatahash" xmlns:w16sdtfl="http://schemas.microsoft.com/office/word/2024/wordml/sdtformatlock" xmlns:w16se="http://schemas.microsoft.com/office/word/2015/wordml/symex" xmlns:wpg="http://schemas.microsoft.com/office/word/2010/wordprocessingGroup" xmlns:wpi="http://schemas.microsoft.com/office/word/2010/wordprocessingInk" xmlns:wne="http://schemas.microsoft.com/office/word/2006/wordml" xmlns:wps="http://schemas.microsoft.com/office/word/2010/wordprocessingShape" mc:Ignorable="w14 w15 w16se w16cid w16 w16cex w16sdtdh w16sdtfl w16du wp14">
+  <w:footnote w:type="separator" w:id="-1">
+    <w:p>
+      <w:pPr>
+        <w:spacing w:after="0" w:line="240" w:lineRule="auto"/>
+      </w:pPr>
+      <w:r>
+        <w:separator/>
+      </w:r>
+    </w:p>
+  </w:footnote>
+  <w:footnote w:type="continuationSeparator" w:id="0">
+    <w:p>
+      <w:pPr>
+        <w:spacing w:after="0" w:line="240" w:lineRule="auto"/>
+      </w:pPr>
+      <w:r>
+        <w:continuationSeparator/>
+      </w:r>
+    </w:p>
+  </w:footnote>
+</w:footnotes>
+</file>
+
+<file path=word/header1.xml><?xml version="1.0" encoding="utf-8"?>
+<w:hdr xmlns:wpc="http://schemas.microsoft.com/office/word/2010/wordprocessingCanvas" xmlns:cx="http://schemas.microsoft.com/office/drawing/2014/chartex" xmlns:cx1="http://schemas.microsoft.com/office/drawing/2015/9/8/chartex" xmlns:cx2="http://schemas.microsoft.com/office/drawing/2015/10/21/chartex" xmlns:cx3="http://schemas.microsoft.com/office/drawing/2016/5/9/chartex" xmlns:cx4="http://schemas.microsoft.com/office/drawing/2016/5/10/chartex" xmlns:cx5="http://schemas.microsoft.com/office/drawing/2016/5/11/chartex" xmlns:cx6="http://schemas.microsoft.com/office/drawing/2016/5/12/chartex" xmlns:cx7="http://schemas.microsoft.com/office/drawing/2016/5/13/chartex" xmlns:cx8="http://schemas.microsoft.com/office/drawing/2016/5/14/chartex" xmlns:mc="http://schemas.openxmlformats.org/markup-compatibility/2006" xmlns:aink="http://schemas.microsoft.com/office/drawing/2016/ink" xmlns:am3d="http://schemas.microsoft.com/office/drawing/2017/model3d" xmlns:o="urn:schemas-microsoft-com:office:office" xmlns:oel="http://schemas.microsoft.com/office/2019/extlst" xmlns:r="http://schemas.openxmlformats.org/officeDocument/2006/relationships" xmlns:m="http://schemas.openxmlformats.org/officeDocument/2006/math" xmlns:v="urn:schemas-microsoft-com:vml" xmlns:wp14="http://schemas.microsoft.com/office/word/2010/wordprocessingDrawing" xmlns:wp="http://schemas.openxmlformats.org/drawingml/2006/wordprocessingDrawing" xmlns:w10="urn:schemas-microsoft-com:office:word" xmlns:w="http://schemas.openxmlformats.org/wordprocessingml/2006/main" xmlns:w14="http://schemas.microsoft.com/office/word/2010/wordml" xmlns:w15="http://schemas.microsoft.com/office/word/2012/wordml" xmlns:w16cex="http://schemas.microsoft.com/office/word/2018/wordml/cex" xmlns:w16cid="http://schemas.microsoft.com/office/word/2016/wordml/cid" xmlns:w16="http://schemas.microsoft.com/office/word/2018/wordml" xmlns:w16du="http://schemas.microsoft.com/office/word/2023/wordml/word16du" xmlns:w16sdtdh="http://schemas.microsoft.com/office/word/2020/wordml/sdtdatahash" xmlns:w16sdtfl="http://schemas.microsoft.com/office/word/2024/wordml/sdtformatlock" xmlns:w16se="http://schemas.microsoft.com/office/word/2015/wordml/symex" xmlns:wpg="http://schemas.microsoft.com/office/word/2010/wordprocessingGroup" xmlns:wpi="http://schemas.microsoft.com/office/word/2010/wordprocessingInk" xmlns:wne="http://schemas.microsoft.com/office/word/2006/wordml" xmlns:wps="http://schemas.microsoft.com/office/word/2010/wordprocessingShape" mc:Ignorable="w14 w15 w16se w16cid w16 w16cex w16sdtdh w16sdtfl w16du wp14">
+  <w:p>
+    <w:pPr>
+      <w:pStyle w:val="NoSpacing"/>
+      <w:rPr>
+        <w:rStyle w:val="textlayer--absolute"/>
+        <w:rFonts w:ascii="Times New Roman" w:hAnsi="Times New Roman" w:cs="Times New Roman"/>
+      </w:rPr>
+    </w:pPr>
+    <w:r>
+      <w:rPr>
+        <w:rStyle w:val="textlayer--absolute"/>
+        <w:rFonts w:ascii="Times New Roman" w:hAnsi="Times New Roman" w:cs="Times New Roman"/>
+      </w:rPr>
+      <w:t>Cong Ho</w:t>
+    </w:r>
+  </w:p>
+  <w:p>
+    <w:pPr>
+      <w:pStyle w:val="NoSpacing"/>
+      <w:rPr>
+        <w:rFonts w:ascii="Times New Roman" w:hAnsi="Times New Roman" w:cs="Times New Roman"/>
+      </w:rPr>
+    </w:pPr>
+    <w:r>
+      <w:rPr>
+        <w:rFonts w:ascii="Times New Roman" w:hAnsi="Times New Roman" w:cs="Times New Roman"/>
+        <w:color w:val="181E25"/>
+        <w:shd w:val="clear" w:color="auto" w:fill="FFFFFF"/>
+      </w:rPr>
+      <w:t>Communicate the Results | Weather</w:t>
+    </w:r>
+    <w:r>
+      <w:rPr>
+        <w:rFonts w:ascii="Times New Roman" w:hAnsi="Times New Roman" w:cs="Times New Roman"/>
+        <w:color w:val="000000"/>
+      </w:rPr>
+      <w:br/>
+    </w:r>
+    <w:r>
+      <w:rPr>
+        <w:rStyle w:val="textlayer--absolute"/>
+        <w:rFonts w:ascii="Times New Roman" w:hAnsi="Times New Roman" w:cs="Times New Roman"/>
+      </w:rPr>
+      <w:t>October</w:t>
+    </w:r>
+    <w:r>
+      <w:rPr>
+        <w:rStyle w:val="textlayer--absolute"/>
+        <w:rFonts w:ascii="Times New Roman" w:hAnsi="Times New Roman" w:cs="Times New Roman"/>
+      </w:rPr>
+      <w:t xml:space="preserve"> </w:t>
+    </w:r>
+    <w:r>
+      <w:rPr>
+        <w:rStyle w:val="textlayer--absolute"/>
+        <w:rFonts w:ascii="Times New Roman" w:hAnsi="Times New Roman" w:cs="Times New Roman"/>
+      </w:rPr>
+      <w:t>5</w:t>
+    </w:r>
+    <w:r>
+      <w:rPr>
+        <w:rStyle w:val="textlayer--absolute"/>
+        <w:rFonts w:ascii="Times New Roman" w:hAnsi="Times New Roman" w:cs="Times New Roman"/>
+      </w:rPr>
+      <w:t>, 2025</w:t>
+    </w:r>
+    <w:r>
+      <w:rPr>
+        <w:rFonts w:ascii="Times New Roman" w:hAnsi="Times New Roman" w:cs="Times New Roman"/>
+        <w:color w:val="000000"/>
+      </w:rPr>
+      <w:br/>
+    </w:r>
+    <w:r>
+      <w:rPr>
+        <w:rStyle w:val="textlayer--absolute"/>
+        <w:rFonts w:ascii="Times New Roman" w:hAnsi="Times New Roman" w:cs="Times New Roman"/>
+      </w:rPr>
+      <w:t>DATA 5100</w:t>
+    </w:r>
+    <w:r>
+      <w:rPr>
+        <w:rStyle w:val="textlayer--absolute"/>
+        <w:rFonts w:ascii="Times New Roman" w:hAnsi="Times New Roman" w:cs="Times New Roman"/>
+      </w:rPr>
+      <w:t xml:space="preserve"> 2</w:t>
+    </w:r>
+    <w:r>
+      <w:rPr>
+        <w:rStyle w:val="textlayer--absolute"/>
+        <w:rFonts w:ascii="Times New Roman" w:hAnsi="Times New Roman" w:cs="Times New Roman"/>
+      </w:rPr>
+      <w:t>5FQ</w:t>
+    </w:r>
+  </w:p>
+</w:hdr>
 </file>
 
 <file path=word/numbering.xml><?xml version="1.0" encoding="utf-8"?>
@@ -2157,6 +2293,64 @@
       <w:shd w:val="clear" w:color="auto" w:fill="E1DFDD"/>
     </w:rPr>
   </w:style>
+  <w:style w:type="paragraph" w:styleId="Header">
+    <w:name w:val="header"/>
+    <w:basedOn w:val="Normal"/>
+    <w:link w:val="HeaderChar"/>
+    <w:uiPriority w:val="99"/>
+    <w:unhideWhenUsed/>
+    <w:rsid w:val="00521154"/>
+    <w:pPr>
+      <w:tabs>
+        <w:tab w:val="center" w:pos="4680"/>
+        <w:tab w:val="right" w:pos="9360"/>
+      </w:tabs>
+      <w:spacing w:after="0" w:line="240" w:lineRule="auto"/>
+    </w:pPr>
+  </w:style>
+  <w:style w:type="character" w:customStyle="1" w:styleId="HeaderChar">
+    <w:name w:val="Header Char"/>
+    <w:basedOn w:val="DefaultParagraphFont"/>
+    <w:link w:val="Header"/>
+    <w:uiPriority w:val="99"/>
+    <w:rsid w:val="00521154"/>
+  </w:style>
+  <w:style w:type="paragraph" w:styleId="Footer">
+    <w:name w:val="footer"/>
+    <w:basedOn w:val="Normal"/>
+    <w:link w:val="FooterChar"/>
+    <w:uiPriority w:val="99"/>
+    <w:unhideWhenUsed/>
+    <w:rsid w:val="00521154"/>
+    <w:pPr>
+      <w:tabs>
+        <w:tab w:val="center" w:pos="4680"/>
+        <w:tab w:val="right" w:pos="9360"/>
+      </w:tabs>
+      <w:spacing w:after="0" w:line="240" w:lineRule="auto"/>
+    </w:pPr>
+  </w:style>
+  <w:style w:type="character" w:customStyle="1" w:styleId="FooterChar">
+    <w:name w:val="Footer Char"/>
+    <w:basedOn w:val="DefaultParagraphFont"/>
+    <w:link w:val="Footer"/>
+    <w:uiPriority w:val="99"/>
+    <w:rsid w:val="00521154"/>
+  </w:style>
+  <w:style w:type="character" w:customStyle="1" w:styleId="textlayer--absolute">
+    <w:name w:val="textlayer--absolute"/>
+    <w:basedOn w:val="DefaultParagraphFont"/>
+    <w:rsid w:val="00521154"/>
+  </w:style>
+  <w:style w:type="paragraph" w:styleId="NoSpacing">
+    <w:name w:val="No Spacing"/>
+    <w:uiPriority w:val="1"/>
+    <w:qFormat/>
+    <w:rsid w:val="00521154"/>
+    <w:pPr>
+      <w:spacing w:after="0" w:line="240" w:lineRule="auto"/>
+    </w:pPr>
+  </w:style>
 </w:styles>
 </file>
 

</xml_diff>